<commit_message>
04 before class + Task 18 fix
</commit_message>
<xml_diff>
--- a/04-DataEncapsulation/04-DataEncapsulation.docx
+++ b/04-DataEncapsulation/04-DataEncapsulation.docx
@@ -1,6 +1,6 @@
 
 <file path=word/document.xml><?xml version="1.0" encoding="utf-8"?>
-<w:document xmlns:wpc="http://schemas.microsoft.com/office/word/2010/wordprocessingCanvas" xmlns:cx="http://schemas.microsoft.com/office/drawing/2014/chartex" xmlns:cx1="http://schemas.microsoft.com/office/drawing/2015/9/8/chartex" xmlns:cx2="http://schemas.microsoft.com/office/drawing/2015/10/21/chartex" xmlns:cx3="http://schemas.microsoft.com/office/drawing/2016/5/9/chartex" xmlns:cx4="http://schemas.microsoft.com/office/drawing/2016/5/10/chartex" xmlns:cx5="http://schemas.microsoft.com/office/drawing/2016/5/11/chartex" xmlns:cx6="http://schemas.microsoft.com/office/drawing/2016/5/12/chartex" xmlns:cx7="http://schemas.microsoft.com/office/drawing/2016/5/13/chartex" xmlns:cx8="http://schemas.microsoft.com/office/drawing/2016/5/14/chartex" xmlns:mc="http://schemas.openxmlformats.org/markup-compatibility/2006" xmlns:aink="http://schemas.microsoft.com/office/drawing/2016/ink" xmlns:am3d="http://schemas.microsoft.com/office/drawing/2017/model3d" xmlns:o="urn:schemas-microsoft-com:office:office" xmlns:r="http://schemas.openxmlformats.org/officeDocument/2006/relationships" xmlns:m="http://schemas.openxmlformats.org/officeDocument/2006/math" xmlns:v="urn:schemas-microsoft-com:vml" xmlns:wp14="http://schemas.microsoft.com/office/word/2010/wordprocessingDrawing" xmlns:wp="http://schemas.openxmlformats.org/drawingml/2006/wordprocessingDrawing" xmlns:w10="urn:schemas-microsoft-com:office:word" xmlns:w="http://schemas.openxmlformats.org/wordprocessingml/2006/main" xmlns:w14="http://schemas.microsoft.com/office/word/2010/wordml" xmlns:w15="http://schemas.microsoft.com/office/word/2012/wordml" xmlns:w16cex="http://schemas.microsoft.com/office/word/2018/wordml/cex" xmlns:w16cid="http://schemas.microsoft.com/office/word/2016/wordml/cid" xmlns:w16="http://schemas.microsoft.com/office/word/2018/wordml" xmlns:w16sdtdh="http://schemas.microsoft.com/office/word/2020/wordml/sdtdatahash" xmlns:w16se="http://schemas.microsoft.com/office/word/2015/wordml/symex" xmlns:wpg="http://schemas.microsoft.com/office/word/2010/wordprocessingGroup" xmlns:wpi="http://schemas.microsoft.com/office/word/2010/wordprocessingInk" xmlns:wne="http://schemas.microsoft.com/office/word/2006/wordml" xmlns:wps="http://schemas.microsoft.com/office/word/2010/wordprocessingShape" mc:Ignorable="w14 w15 w16se w16cid w16 w16cex w16sdtdh wp14">
+<w:document xmlns:wpc="http://schemas.microsoft.com/office/word/2010/wordprocessingCanvas" xmlns:cx="http://schemas.microsoft.com/office/drawing/2014/chartex" xmlns:cx1="http://schemas.microsoft.com/office/drawing/2015/9/8/chartex" xmlns:cx2="http://schemas.microsoft.com/office/drawing/2015/10/21/chartex" xmlns:cx3="http://schemas.microsoft.com/office/drawing/2016/5/9/chartex" xmlns:cx4="http://schemas.microsoft.com/office/drawing/2016/5/10/chartex" xmlns:cx5="http://schemas.microsoft.com/office/drawing/2016/5/11/chartex" xmlns:cx6="http://schemas.microsoft.com/office/drawing/2016/5/12/chartex" xmlns:cx7="http://schemas.microsoft.com/office/drawing/2016/5/13/chartex" xmlns:cx8="http://schemas.microsoft.com/office/drawing/2016/5/14/chartex" xmlns:mc="http://schemas.openxmlformats.org/markup-compatibility/2006" xmlns:aink="http://schemas.microsoft.com/office/drawing/2016/ink" xmlns:am3d="http://schemas.microsoft.com/office/drawing/2017/model3d" xmlns:o="urn:schemas-microsoft-com:office:office" xmlns:oel="http://schemas.microsoft.com/office/2019/extlst" xmlns:r="http://schemas.openxmlformats.org/officeDocument/2006/relationships" xmlns:m="http://schemas.openxmlformats.org/officeDocument/2006/math" xmlns:v="urn:schemas-microsoft-com:vml" xmlns:wp14="http://schemas.microsoft.com/office/word/2010/wordprocessingDrawing" xmlns:wp="http://schemas.openxmlformats.org/drawingml/2006/wordprocessingDrawing" xmlns:w10="urn:schemas-microsoft-com:office:word" xmlns:w="http://schemas.openxmlformats.org/wordprocessingml/2006/main" xmlns:w14="http://schemas.microsoft.com/office/word/2010/wordml" xmlns:w15="http://schemas.microsoft.com/office/word/2012/wordml" xmlns:w16cex="http://schemas.microsoft.com/office/word/2018/wordml/cex" xmlns:w16cid="http://schemas.microsoft.com/office/word/2016/wordml/cid" xmlns:w16="http://schemas.microsoft.com/office/word/2018/wordml" xmlns:w16sdtdh="http://schemas.microsoft.com/office/word/2020/wordml/sdtdatahash" xmlns:w16se="http://schemas.microsoft.com/office/word/2015/wordml/symex" xmlns:wpg="http://schemas.microsoft.com/office/word/2010/wordprocessingGroup" xmlns:wpi="http://schemas.microsoft.com/office/word/2010/wordprocessingInk" xmlns:wne="http://schemas.microsoft.com/office/word/2006/wordml" xmlns:wps="http://schemas.microsoft.com/office/word/2010/wordprocessingShape" mc:Ignorable="w14 w15 w16se w16cid w16 w16cex w16sdtdh wp14">
   <w:body>
     <w:p>
       <w:pPr>
@@ -63,6 +63,35 @@
     </w:p>
     <w:p>
       <w:pPr>
+        <w:pStyle w:val="Polecenie"/>
+        <w:rPr>
+          <w:lang w:val="pl-PL"/>
+        </w:rPr>
+      </w:pPr>
+      <w:r>
+        <w:rPr>
+          <w:rStyle w:val="rynqvb"/>
+          <w:lang w:val="pl-PL"/>
+        </w:rPr>
+        <w:t>Enkapsulacja danych, znana również jako ukrywanie danych, to mechanizm, dzięki któremu szczegóły implementacji klasy są ukrywane przed użytkownikiem.</w:t>
+      </w:r>
+      <w:r>
+        <w:rPr>
+          <w:rStyle w:val="hwtze"/>
+          <w:lang w:val="pl-PL"/>
+        </w:rPr>
+        <w:t xml:space="preserve"> </w:t>
+      </w:r>
+      <w:r>
+        <w:rPr>
+          <w:rStyle w:val="rynqvb"/>
+          <w:lang w:val="pl-PL"/>
+        </w:rPr>
+        <w:t>Użytkownik może wykonać tylko ograniczony zestaw operacji na ukrytych członkach klasy, wykonując specjalne funkcje powszechnie nazywane metodami, aby zapobiec łatwemu przeglądaniu i dostępowi do atrybutów obiektów.</w:t>
+      </w:r>
+    </w:p>
+    <w:p>
+      <w:pPr>
         <w:pStyle w:val="Zadanie"/>
         <w:rPr>
           <w:lang w:val="en-US"/>
@@ -85,6 +114,179 @@
           <w:lang w:val="en-US"/>
         </w:rPr>
         <w:t>How these access modifiers are used.</w:t>
+      </w:r>
+    </w:p>
+    <w:p>
+      <w:pPr>
+        <w:pStyle w:val="Polecenie"/>
+        <w:rPr>
+          <w:rStyle w:val="rynqvb"/>
+        </w:rPr>
+      </w:pPr>
+      <w:r>
+        <w:rPr>
+          <w:b/>
+          <w:bCs/>
+          <w:lang w:val="pl-PL"/>
+        </w:rPr>
+        <w:t>Public</w:t>
+      </w:r>
+      <w:r>
+        <w:rPr>
+          <w:lang w:val="pl-PL"/>
+        </w:rPr>
+        <w:t xml:space="preserve"> - </w:t>
+      </w:r>
+      <w:r>
+        <w:rPr>
+          <w:rStyle w:val="rynqvb"/>
+          <w:lang w:val="pl-PL"/>
+        </w:rPr>
+        <w:t>Poziom dostępu modyfikatora private znajduje się tylko w klasie.</w:t>
+      </w:r>
+      <w:r>
+        <w:rPr>
+          <w:rStyle w:val="hwtze"/>
+          <w:lang w:val="pl-PL"/>
+        </w:rPr>
+        <w:t xml:space="preserve"> </w:t>
+      </w:r>
+      <w:r>
+        <w:rPr>
+          <w:rStyle w:val="rynqvb"/>
+          <w:lang w:val="pl-PL"/>
+        </w:rPr>
+        <w:t>Nie można uzyskać do niego dostępu spoza klasy.</w:t>
+      </w:r>
+    </w:p>
+    <w:p>
+      <w:pPr>
+        <w:pStyle w:val="Polecenie"/>
+        <w:rPr>
+          <w:rStyle w:val="rynqvb"/>
+          <w:lang w:val="pl-PL"/>
+        </w:rPr>
+      </w:pPr>
+      <w:r>
+        <w:rPr>
+          <w:rStyle w:val="rynqvb"/>
+          <w:b/>
+          <w:bCs/>
+          <w:lang w:val="pl-PL"/>
+        </w:rPr>
+        <w:t>Domyślny</w:t>
+      </w:r>
+      <w:r>
+        <w:rPr>
+          <w:rStyle w:val="rynqvb"/>
+          <w:lang w:val="pl-PL"/>
+        </w:rPr>
+        <w:t>: Poziom dostępu modyfikatora domyślnego znajduje się tylko w pakiecie.</w:t>
+      </w:r>
+      <w:r>
+        <w:rPr>
+          <w:rStyle w:val="hwtze"/>
+          <w:lang w:val="pl-PL"/>
+        </w:rPr>
+        <w:t xml:space="preserve"> </w:t>
+      </w:r>
+      <w:r>
+        <w:rPr>
+          <w:rStyle w:val="rynqvb"/>
+          <w:lang w:val="pl-PL"/>
+        </w:rPr>
+        <w:t>Nie można uzyskać do niego dostępu spoza pakietu.</w:t>
+      </w:r>
+      <w:r>
+        <w:rPr>
+          <w:rStyle w:val="hwtze"/>
+          <w:lang w:val="pl-PL"/>
+        </w:rPr>
+        <w:t xml:space="preserve"> </w:t>
+      </w:r>
+      <w:r>
+        <w:rPr>
+          <w:rStyle w:val="rynqvb"/>
+          <w:lang w:val="pl-PL"/>
+        </w:rPr>
+        <w:t>Jeśli nie określisz żadnego poziomu dostępu, będzie to ustawienie domyślne.</w:t>
+      </w:r>
+    </w:p>
+    <w:p>
+      <w:pPr>
+        <w:pStyle w:val="Polecenie"/>
+        <w:rPr>
+          <w:rStyle w:val="rynqvb"/>
+          <w:lang w:val="pl-PL"/>
+        </w:rPr>
+      </w:pPr>
+      <w:r>
+        <w:rPr>
+          <w:rStyle w:val="rynqvb"/>
+          <w:b/>
+          <w:bCs/>
+          <w:lang w:val="pl-PL"/>
+        </w:rPr>
+        <w:t>Protected</w:t>
+      </w:r>
+      <w:r>
+        <w:rPr>
+          <w:rStyle w:val="rynqvb"/>
+          <w:lang w:val="pl-PL"/>
+        </w:rPr>
+        <w:t>: Poziom dostępu chronionego modyfikatora znajduje się w pakiecie i poza pakietem za pośrednictwem klasy podrzędnej.</w:t>
+      </w:r>
+      <w:r>
+        <w:rPr>
+          <w:rStyle w:val="hwtze"/>
+          <w:lang w:val="pl-PL"/>
+        </w:rPr>
+        <w:t xml:space="preserve"> </w:t>
+      </w:r>
+      <w:r>
+        <w:rPr>
+          <w:rStyle w:val="rynqvb"/>
+          <w:lang w:val="pl-PL"/>
+        </w:rPr>
+        <w:t>Jeśli nie utworzysz klasy potomnej, nie będzie można uzyskać do niej dostępu spoza pakietu.</w:t>
+      </w:r>
+    </w:p>
+    <w:p>
+      <w:pPr>
+        <w:pStyle w:val="Polecenie"/>
+        <w:rPr>
+          <w:lang w:val="pl-PL"/>
+        </w:rPr>
+      </w:pPr>
+      <w:r>
+        <w:rPr>
+          <w:rStyle w:val="rynqvb"/>
+          <w:b/>
+          <w:bCs/>
+          <w:lang w:val="pl-PL"/>
+        </w:rPr>
+        <w:t>Publiczny</w:t>
+      </w:r>
+      <w:r>
+        <w:rPr>
+          <w:rStyle w:val="rynqvb"/>
+          <w:lang w:val="pl-PL"/>
+        </w:rPr>
+        <w:t>: Poziom dostępu modyfikatora publicznego jest wszędzie.</w:t>
+      </w:r>
+      <w:r>
+        <w:rPr>
+          <w:rStyle w:val="hwtze"/>
+          <w:lang w:val="pl-PL"/>
+        </w:rPr>
+        <w:t xml:space="preserve"> </w:t>
+      </w:r>
+      <w:r>
+        <w:rPr>
+          <w:rStyle w:val="rynqvb"/>
+          <w:lang w:val="pl-PL"/>
+        </w:rPr>
+        <w:t>Można uzyskać do niego dostęp z poziomu klasy, spoza klasy, w pakiecie i poza pakietem.</w:t>
       </w:r>
     </w:p>
     <w:p>
@@ -131,7 +333,21 @@
             <w:rStyle w:val="Hipercze"/>
             <w:lang w:val="en-US"/>
           </w:rPr>
-          <w:t>https://youtu.be/eboNNUADeIc</w:t>
+          <w:t>https://youtu.be/eboNN</w:t>
+        </w:r>
+        <w:r>
+          <w:rPr>
+            <w:rStyle w:val="Hipercze"/>
+            <w:lang w:val="en-US"/>
+          </w:rPr>
+          <w:t>U</w:t>
+        </w:r>
+        <w:r>
+          <w:rPr>
+            <w:rStyle w:val="Hipercze"/>
+            <w:lang w:val="en-US"/>
+          </w:rPr>
+          <w:t>ADeIc</w:t>
         </w:r>
       </w:hyperlink>
       <w:r>
@@ -163,6 +379,40 @@
     </w:p>
     <w:p>
       <w:pPr>
+        <w:pStyle w:val="Polecenie"/>
+        <w:rPr>
+          <w:lang w:val="pl-PL"/>
+        </w:rPr>
+      </w:pPr>
+      <w:r>
+        <w:rPr>
+          <w:lang w:val="pl-PL"/>
+        </w:rPr>
+        <w:t xml:space="preserve">Getters – za pomocą metody, </w:t>
+      </w:r>
+      <w:r>
+        <w:rPr>
+          <w:lang w:val="pl-PL"/>
+        </w:rPr>
+        <w:t>pozwala odczytać wartość przechowywaną w zmiennej prywatnej</w:t>
+      </w:r>
+    </w:p>
+    <w:p>
+      <w:pPr>
+        <w:pStyle w:val="Polecenie"/>
+        <w:rPr>
+          <w:lang w:val="pl-PL"/>
+        </w:rPr>
+      </w:pPr>
+      <w:r>
+        <w:rPr>
+          <w:lang w:val="pl-PL"/>
+        </w:rPr>
+        <w:t>Setters – za pomocą metody, pozwala zapisać wartość do zmiennej prywatnej</w:t>
+      </w:r>
+    </w:p>
+    <w:p>
+      <w:pPr>
         <w:pStyle w:val="Nagwek1"/>
       </w:pPr>
       <w:r>
@@ -218,7 +468,14 @@
         <w:rPr>
           <w:lang w:val="en-US"/>
         </w:rPr>
-        <w:t xml:space="preserve">Then define the DrivingLicense class, containing the following attributes: driver's name and surname, address, postal code, city, driving license number, year of issue and driving license category. Use private access modifiers when declaring attributes. Then </w:t>
+        <w:t xml:space="preserve">Then define the DrivingLicense class, containing the following </w:t>
+      </w:r>
+      <w:r>
+        <w:rPr>
+          <w:lang w:val="en-US"/>
+        </w:rPr>
+        <w:lastRenderedPageBreak/>
+        <w:t xml:space="preserve">attributes: driver's name and surname, address, postal code, city, driving license number, year of issue and driving license category. Use private access modifiers when declaring attributes. Then </w:t>
       </w:r>
       <w:r>
         <w:rPr>
@@ -442,7 +699,6 @@
         <w:rPr>
           <w:lang w:val="en-US"/>
         </w:rPr>
-        <w:lastRenderedPageBreak/>
         <w:t xml:space="preserve">Add a toString() method in the DrivingLicense class to return driving license information. Use </w:t>
       </w:r>
       <w:r>
@@ -696,7 +952,7 @@
 </file>
 
 <file path=word/endnotes.xml><?xml version="1.0" encoding="utf-8"?>
-<w:endnotes xmlns:wpc="http://schemas.microsoft.com/office/word/2010/wordprocessingCanvas" xmlns:cx="http://schemas.microsoft.com/office/drawing/2014/chartex" xmlns:cx1="http://schemas.microsoft.com/office/drawing/2015/9/8/chartex" xmlns:cx2="http://schemas.microsoft.com/office/drawing/2015/10/21/chartex" xmlns:cx3="http://schemas.microsoft.com/office/drawing/2016/5/9/chartex" xmlns:cx4="http://schemas.microsoft.com/office/drawing/2016/5/10/chartex" xmlns:cx5="http://schemas.microsoft.com/office/drawing/2016/5/11/chartex" xmlns:cx6="http://schemas.microsoft.com/office/drawing/2016/5/12/chartex" xmlns:cx7="http://schemas.microsoft.com/office/drawing/2016/5/13/chartex" xmlns:cx8="http://schemas.microsoft.com/office/drawing/2016/5/14/chartex" xmlns:mc="http://schemas.openxmlformats.org/markup-compatibility/2006" xmlns:aink="http://schemas.microsoft.com/office/drawing/2016/ink" xmlns:am3d="http://schemas.microsoft.com/office/drawing/2017/model3d" xmlns:o="urn:schemas-microsoft-com:office:office" xmlns:r="http://schemas.openxmlformats.org/officeDocument/2006/relationships" xmlns:m="http://schemas.openxmlformats.org/officeDocument/2006/math" xmlns:v="urn:schemas-microsoft-com:vml" xmlns:wp14="http://schemas.microsoft.com/office/word/2010/wordprocessingDrawing" xmlns:wp="http://schemas.openxmlformats.org/drawingml/2006/wordprocessingDrawing" xmlns:w10="urn:schemas-microsoft-com:office:word" xmlns:w="http://schemas.openxmlformats.org/wordprocessingml/2006/main" xmlns:w14="http://schemas.microsoft.com/office/word/2010/wordml" xmlns:w15="http://schemas.microsoft.com/office/word/2012/wordml" xmlns:w16cex="http://schemas.microsoft.com/office/word/2018/wordml/cex" xmlns:w16cid="http://schemas.microsoft.com/office/word/2016/wordml/cid" xmlns:w16="http://schemas.microsoft.com/office/word/2018/wordml" xmlns:w16sdtdh="http://schemas.microsoft.com/office/word/2020/wordml/sdtdatahash" xmlns:w16se="http://schemas.microsoft.com/office/word/2015/wordml/symex" xmlns:wpg="http://schemas.microsoft.com/office/word/2010/wordprocessingGroup" xmlns:wpi="http://schemas.microsoft.com/office/word/2010/wordprocessingInk" xmlns:wne="http://schemas.microsoft.com/office/word/2006/wordml" xmlns:wps="http://schemas.microsoft.com/office/word/2010/wordprocessingShape" mc:Ignorable="w14 w15 w16se w16cid w16 w16cex w16sdtdh wp14">
+<w:endnotes xmlns:wpc="http://schemas.microsoft.com/office/word/2010/wordprocessingCanvas" xmlns:cx="http://schemas.microsoft.com/office/drawing/2014/chartex" xmlns:cx1="http://schemas.microsoft.com/office/drawing/2015/9/8/chartex" xmlns:cx2="http://schemas.microsoft.com/office/drawing/2015/10/21/chartex" xmlns:cx3="http://schemas.microsoft.com/office/drawing/2016/5/9/chartex" xmlns:cx4="http://schemas.microsoft.com/office/drawing/2016/5/10/chartex" xmlns:cx5="http://schemas.microsoft.com/office/drawing/2016/5/11/chartex" xmlns:cx6="http://schemas.microsoft.com/office/drawing/2016/5/12/chartex" xmlns:cx7="http://schemas.microsoft.com/office/drawing/2016/5/13/chartex" xmlns:cx8="http://schemas.microsoft.com/office/drawing/2016/5/14/chartex" xmlns:mc="http://schemas.openxmlformats.org/markup-compatibility/2006" xmlns:aink="http://schemas.microsoft.com/office/drawing/2016/ink" xmlns:am3d="http://schemas.microsoft.com/office/drawing/2017/model3d" xmlns:o="urn:schemas-microsoft-com:office:office" xmlns:oel="http://schemas.microsoft.com/office/2019/extlst" xmlns:r="http://schemas.openxmlformats.org/officeDocument/2006/relationships" xmlns:m="http://schemas.openxmlformats.org/officeDocument/2006/math" xmlns:v="urn:schemas-microsoft-com:vml" xmlns:wp14="http://schemas.microsoft.com/office/word/2010/wordprocessingDrawing" xmlns:wp="http://schemas.openxmlformats.org/drawingml/2006/wordprocessingDrawing" xmlns:w10="urn:schemas-microsoft-com:office:word" xmlns:w="http://schemas.openxmlformats.org/wordprocessingml/2006/main" xmlns:w14="http://schemas.microsoft.com/office/word/2010/wordml" xmlns:w15="http://schemas.microsoft.com/office/word/2012/wordml" xmlns:w16cex="http://schemas.microsoft.com/office/word/2018/wordml/cex" xmlns:w16cid="http://schemas.microsoft.com/office/word/2016/wordml/cid" xmlns:w16="http://schemas.microsoft.com/office/word/2018/wordml" xmlns:w16sdtdh="http://schemas.microsoft.com/office/word/2020/wordml/sdtdatahash" xmlns:w16se="http://schemas.microsoft.com/office/word/2015/wordml/symex" xmlns:wpg="http://schemas.microsoft.com/office/word/2010/wordprocessingGroup" xmlns:wpi="http://schemas.microsoft.com/office/word/2010/wordprocessingInk" xmlns:wne="http://schemas.microsoft.com/office/word/2006/wordml" xmlns:wps="http://schemas.microsoft.com/office/word/2010/wordprocessingShape" mc:Ignorable="w14 w15 w16se w16cid w16 w16cex w16sdtdh wp14">
   <w:endnote w:type="separator" w:id="-1">
     <w:p>
       <w:pPr>
@@ -721,7 +977,7 @@
 </file>
 
 <file path=word/footer1.xml><?xml version="1.0" encoding="utf-8"?>
-<w:ftr xmlns:wpc="http://schemas.microsoft.com/office/word/2010/wordprocessingCanvas" xmlns:cx="http://schemas.microsoft.com/office/drawing/2014/chartex" xmlns:cx1="http://schemas.microsoft.com/office/drawing/2015/9/8/chartex" xmlns:cx2="http://schemas.microsoft.com/office/drawing/2015/10/21/chartex" xmlns:cx3="http://schemas.microsoft.com/office/drawing/2016/5/9/chartex" xmlns:cx4="http://schemas.microsoft.com/office/drawing/2016/5/10/chartex" xmlns:cx5="http://schemas.microsoft.com/office/drawing/2016/5/11/chartex" xmlns:cx6="http://schemas.microsoft.com/office/drawing/2016/5/12/chartex" xmlns:cx7="http://schemas.microsoft.com/office/drawing/2016/5/13/chartex" xmlns:cx8="http://schemas.microsoft.com/office/drawing/2016/5/14/chartex" xmlns:mc="http://schemas.openxmlformats.org/markup-compatibility/2006" xmlns:aink="http://schemas.microsoft.com/office/drawing/2016/ink" xmlns:am3d="http://schemas.microsoft.com/office/drawing/2017/model3d" xmlns:o="urn:schemas-microsoft-com:office:office" xmlns:r="http://schemas.openxmlformats.org/officeDocument/2006/relationships" xmlns:m="http://schemas.openxmlformats.org/officeDocument/2006/math" xmlns:v="urn:schemas-microsoft-com:vml" xmlns:wp14="http://schemas.microsoft.com/office/word/2010/wordprocessingDrawing" xmlns:wp="http://schemas.openxmlformats.org/drawingml/2006/wordprocessingDrawing" xmlns:w10="urn:schemas-microsoft-com:office:word" xmlns:w="http://schemas.openxmlformats.org/wordprocessingml/2006/main" xmlns:w14="http://schemas.microsoft.com/office/word/2010/wordml" xmlns:w15="http://schemas.microsoft.com/office/word/2012/wordml" xmlns:w16cex="http://schemas.microsoft.com/office/word/2018/wordml/cex" xmlns:w16cid="http://schemas.microsoft.com/office/word/2016/wordml/cid" xmlns:w16="http://schemas.microsoft.com/office/word/2018/wordml" xmlns:w16sdtdh="http://schemas.microsoft.com/office/word/2020/wordml/sdtdatahash" xmlns:w16se="http://schemas.microsoft.com/office/word/2015/wordml/symex" xmlns:wpg="http://schemas.microsoft.com/office/word/2010/wordprocessingGroup" xmlns:wpi="http://schemas.microsoft.com/office/word/2010/wordprocessingInk" xmlns:wne="http://schemas.microsoft.com/office/word/2006/wordml" xmlns:wps="http://schemas.microsoft.com/office/word/2010/wordprocessingShape" mc:Ignorable="w14 w15 w16se w16cid w16 w16cex w16sdtdh wp14">
+<w:ftr xmlns:wpc="http://schemas.microsoft.com/office/word/2010/wordprocessingCanvas" xmlns:cx="http://schemas.microsoft.com/office/drawing/2014/chartex" xmlns:cx1="http://schemas.microsoft.com/office/drawing/2015/9/8/chartex" xmlns:cx2="http://schemas.microsoft.com/office/drawing/2015/10/21/chartex" xmlns:cx3="http://schemas.microsoft.com/office/drawing/2016/5/9/chartex" xmlns:cx4="http://schemas.microsoft.com/office/drawing/2016/5/10/chartex" xmlns:cx5="http://schemas.microsoft.com/office/drawing/2016/5/11/chartex" xmlns:cx6="http://schemas.microsoft.com/office/drawing/2016/5/12/chartex" xmlns:cx7="http://schemas.microsoft.com/office/drawing/2016/5/13/chartex" xmlns:cx8="http://schemas.microsoft.com/office/drawing/2016/5/14/chartex" xmlns:mc="http://schemas.openxmlformats.org/markup-compatibility/2006" xmlns:aink="http://schemas.microsoft.com/office/drawing/2016/ink" xmlns:am3d="http://schemas.microsoft.com/office/drawing/2017/model3d" xmlns:o="urn:schemas-microsoft-com:office:office" xmlns:oel="http://schemas.microsoft.com/office/2019/extlst" xmlns:r="http://schemas.openxmlformats.org/officeDocument/2006/relationships" xmlns:m="http://schemas.openxmlformats.org/officeDocument/2006/math" xmlns:v="urn:schemas-microsoft-com:vml" xmlns:wp14="http://schemas.microsoft.com/office/word/2010/wordprocessingDrawing" xmlns:wp="http://schemas.openxmlformats.org/drawingml/2006/wordprocessingDrawing" xmlns:w10="urn:schemas-microsoft-com:office:word" xmlns:w="http://schemas.openxmlformats.org/wordprocessingml/2006/main" xmlns:w14="http://schemas.microsoft.com/office/word/2010/wordml" xmlns:w15="http://schemas.microsoft.com/office/word/2012/wordml" xmlns:w16cex="http://schemas.microsoft.com/office/word/2018/wordml/cex" xmlns:w16cid="http://schemas.microsoft.com/office/word/2016/wordml/cid" xmlns:w16="http://schemas.microsoft.com/office/word/2018/wordml" xmlns:w16sdtdh="http://schemas.microsoft.com/office/word/2020/wordml/sdtdatahash" xmlns:w16se="http://schemas.microsoft.com/office/word/2015/wordml/symex" xmlns:wpg="http://schemas.microsoft.com/office/word/2010/wordprocessingGroup" xmlns:wpi="http://schemas.microsoft.com/office/word/2010/wordprocessingInk" xmlns:wne="http://schemas.microsoft.com/office/word/2006/wordml" xmlns:wps="http://schemas.microsoft.com/office/word/2010/wordprocessingShape" mc:Ignorable="w14 w15 w16se w16cid w16 w16cex w16sdtdh wp14">
   <w:sdt>
     <w:sdtPr>
       <w:id w:val="1517344788"/>
@@ -774,7 +1030,7 @@
 </file>
 
 <file path=word/footnotes.xml><?xml version="1.0" encoding="utf-8"?>
-<w:footnotes xmlns:wpc="http://schemas.microsoft.com/office/word/2010/wordprocessingCanvas" xmlns:cx="http://schemas.microsoft.com/office/drawing/2014/chartex" xmlns:cx1="http://schemas.microsoft.com/office/drawing/2015/9/8/chartex" xmlns:cx2="http://schemas.microsoft.com/office/drawing/2015/10/21/chartex" xmlns:cx3="http://schemas.microsoft.com/office/drawing/2016/5/9/chartex" xmlns:cx4="http://schemas.microsoft.com/office/drawing/2016/5/10/chartex" xmlns:cx5="http://schemas.microsoft.com/office/drawing/2016/5/11/chartex" xmlns:cx6="http://schemas.microsoft.com/office/drawing/2016/5/12/chartex" xmlns:cx7="http://schemas.microsoft.com/office/drawing/2016/5/13/chartex" xmlns:cx8="http://schemas.microsoft.com/office/drawing/2016/5/14/chartex" xmlns:mc="http://schemas.openxmlformats.org/markup-compatibility/2006" xmlns:aink="http://schemas.microsoft.com/office/drawing/2016/ink" xmlns:am3d="http://schemas.microsoft.com/office/drawing/2017/model3d" xmlns:o="urn:schemas-microsoft-com:office:office" xmlns:r="http://schemas.openxmlformats.org/officeDocument/2006/relationships" xmlns:m="http://schemas.openxmlformats.org/officeDocument/2006/math" xmlns:v="urn:schemas-microsoft-com:vml" xmlns:wp14="http://schemas.microsoft.com/office/word/2010/wordprocessingDrawing" xmlns:wp="http://schemas.openxmlformats.org/drawingml/2006/wordprocessingDrawing" xmlns:w10="urn:schemas-microsoft-com:office:word" xmlns:w="http://schemas.openxmlformats.org/wordprocessingml/2006/main" xmlns:w14="http://schemas.microsoft.com/office/word/2010/wordml" xmlns:w15="http://schemas.microsoft.com/office/word/2012/wordml" xmlns:w16cex="http://schemas.microsoft.com/office/word/2018/wordml/cex" xmlns:w16cid="http://schemas.microsoft.com/office/word/2016/wordml/cid" xmlns:w16="http://schemas.microsoft.com/office/word/2018/wordml" xmlns:w16sdtdh="http://schemas.microsoft.com/office/word/2020/wordml/sdtdatahash" xmlns:w16se="http://schemas.microsoft.com/office/word/2015/wordml/symex" xmlns:wpg="http://schemas.microsoft.com/office/word/2010/wordprocessingGroup" xmlns:wpi="http://schemas.microsoft.com/office/word/2010/wordprocessingInk" xmlns:wne="http://schemas.microsoft.com/office/word/2006/wordml" xmlns:wps="http://schemas.microsoft.com/office/word/2010/wordprocessingShape" mc:Ignorable="w14 w15 w16se w16cid w16 w16cex w16sdtdh wp14">
+<w:footnotes xmlns:wpc="http://schemas.microsoft.com/office/word/2010/wordprocessingCanvas" xmlns:cx="http://schemas.microsoft.com/office/drawing/2014/chartex" xmlns:cx1="http://schemas.microsoft.com/office/drawing/2015/9/8/chartex" xmlns:cx2="http://schemas.microsoft.com/office/drawing/2015/10/21/chartex" xmlns:cx3="http://schemas.microsoft.com/office/drawing/2016/5/9/chartex" xmlns:cx4="http://schemas.microsoft.com/office/drawing/2016/5/10/chartex" xmlns:cx5="http://schemas.microsoft.com/office/drawing/2016/5/11/chartex" xmlns:cx6="http://schemas.microsoft.com/office/drawing/2016/5/12/chartex" xmlns:cx7="http://schemas.microsoft.com/office/drawing/2016/5/13/chartex" xmlns:cx8="http://schemas.microsoft.com/office/drawing/2016/5/14/chartex" xmlns:mc="http://schemas.openxmlformats.org/markup-compatibility/2006" xmlns:aink="http://schemas.microsoft.com/office/drawing/2016/ink" xmlns:am3d="http://schemas.microsoft.com/office/drawing/2017/model3d" xmlns:o="urn:schemas-microsoft-com:office:office" xmlns:oel="http://schemas.microsoft.com/office/2019/extlst" xmlns:r="http://schemas.openxmlformats.org/officeDocument/2006/relationships" xmlns:m="http://schemas.openxmlformats.org/officeDocument/2006/math" xmlns:v="urn:schemas-microsoft-com:vml" xmlns:wp14="http://schemas.microsoft.com/office/word/2010/wordprocessingDrawing" xmlns:wp="http://schemas.openxmlformats.org/drawingml/2006/wordprocessingDrawing" xmlns:w10="urn:schemas-microsoft-com:office:word" xmlns:w="http://schemas.openxmlformats.org/wordprocessingml/2006/main" xmlns:w14="http://schemas.microsoft.com/office/word/2010/wordml" xmlns:w15="http://schemas.microsoft.com/office/word/2012/wordml" xmlns:w16cex="http://schemas.microsoft.com/office/word/2018/wordml/cex" xmlns:w16cid="http://schemas.microsoft.com/office/word/2016/wordml/cid" xmlns:w16="http://schemas.microsoft.com/office/word/2018/wordml" xmlns:w16sdtdh="http://schemas.microsoft.com/office/word/2020/wordml/sdtdatahash" xmlns:w16se="http://schemas.microsoft.com/office/word/2015/wordml/symex" xmlns:wpg="http://schemas.microsoft.com/office/word/2010/wordprocessingGroup" xmlns:wpi="http://schemas.microsoft.com/office/word/2010/wordprocessingInk" xmlns:wne="http://schemas.microsoft.com/office/word/2006/wordml" xmlns:wps="http://schemas.microsoft.com/office/word/2010/wordprocessingShape" mc:Ignorable="w14 w15 w16se w16cid w16 w16cex w16sdtdh wp14">
   <w:footnote w:type="separator" w:id="-1">
     <w:p>
       <w:pPr>
@@ -799,7 +1055,7 @@
 </file>
 
 <file path=word/numbering.xml><?xml version="1.0" encoding="utf-8"?>
-<w:numbering xmlns:wpc="http://schemas.microsoft.com/office/word/2010/wordprocessingCanvas" xmlns:cx="http://schemas.microsoft.com/office/drawing/2014/chartex" xmlns:cx1="http://schemas.microsoft.com/office/drawing/2015/9/8/chartex" xmlns:cx2="http://schemas.microsoft.com/office/drawing/2015/10/21/chartex" xmlns:cx3="http://schemas.microsoft.com/office/drawing/2016/5/9/chartex" xmlns:cx4="http://schemas.microsoft.com/office/drawing/2016/5/10/chartex" xmlns:cx5="http://schemas.microsoft.com/office/drawing/2016/5/11/chartex" xmlns:cx6="http://schemas.microsoft.com/office/drawing/2016/5/12/chartex" xmlns:cx7="http://schemas.microsoft.com/office/drawing/2016/5/13/chartex" xmlns:cx8="http://schemas.microsoft.com/office/drawing/2016/5/14/chartex" xmlns:mc="http://schemas.openxmlformats.org/markup-compatibility/2006" xmlns:aink="http://schemas.microsoft.com/office/drawing/2016/ink" xmlns:am3d="http://schemas.microsoft.com/office/drawing/2017/model3d" xmlns:o="urn:schemas-microsoft-com:office:office" xmlns:r="http://schemas.openxmlformats.org/officeDocument/2006/relationships" xmlns:m="http://schemas.openxmlformats.org/officeDocument/2006/math" xmlns:v="urn:schemas-microsoft-com:vml" xmlns:wp14="http://schemas.microsoft.com/office/word/2010/wordprocessingDrawing" xmlns:wp="http://schemas.openxmlformats.org/drawingml/2006/wordprocessingDrawing" xmlns:w10="urn:schemas-microsoft-com:office:word" xmlns:w="http://schemas.openxmlformats.org/wordprocessingml/2006/main" xmlns:w14="http://schemas.microsoft.com/office/word/2010/wordml" xmlns:w15="http://schemas.microsoft.com/office/word/2012/wordml" xmlns:w16cex="http://schemas.microsoft.com/office/word/2018/wordml/cex" xmlns:w16cid="http://schemas.microsoft.com/office/word/2016/wordml/cid" xmlns:w16="http://schemas.microsoft.com/office/word/2018/wordml" xmlns:w16sdtdh="http://schemas.microsoft.com/office/word/2020/wordml/sdtdatahash" xmlns:w16se="http://schemas.microsoft.com/office/word/2015/wordml/symex" xmlns:wpg="http://schemas.microsoft.com/office/word/2010/wordprocessingGroup" xmlns:wpi="http://schemas.microsoft.com/office/word/2010/wordprocessingInk" xmlns:wne="http://schemas.microsoft.com/office/word/2006/wordml" xmlns:wps="http://schemas.microsoft.com/office/word/2010/wordprocessingShape" mc:Ignorable="w14 w15 w16se w16cid w16 w16cex w16sdtdh wp14">
+<w:numbering xmlns:wpc="http://schemas.microsoft.com/office/word/2010/wordprocessingCanvas" xmlns:cx="http://schemas.microsoft.com/office/drawing/2014/chartex" xmlns:cx1="http://schemas.microsoft.com/office/drawing/2015/9/8/chartex" xmlns:cx2="http://schemas.microsoft.com/office/drawing/2015/10/21/chartex" xmlns:cx3="http://schemas.microsoft.com/office/drawing/2016/5/9/chartex" xmlns:cx4="http://schemas.microsoft.com/office/drawing/2016/5/10/chartex" xmlns:cx5="http://schemas.microsoft.com/office/drawing/2016/5/11/chartex" xmlns:cx6="http://schemas.microsoft.com/office/drawing/2016/5/12/chartex" xmlns:cx7="http://schemas.microsoft.com/office/drawing/2016/5/13/chartex" xmlns:cx8="http://schemas.microsoft.com/office/drawing/2016/5/14/chartex" xmlns:mc="http://schemas.openxmlformats.org/markup-compatibility/2006" xmlns:aink="http://schemas.microsoft.com/office/drawing/2016/ink" xmlns:am3d="http://schemas.microsoft.com/office/drawing/2017/model3d" xmlns:o="urn:schemas-microsoft-com:office:office" xmlns:oel="http://schemas.microsoft.com/office/2019/extlst" xmlns:r="http://schemas.openxmlformats.org/officeDocument/2006/relationships" xmlns:m="http://schemas.openxmlformats.org/officeDocument/2006/math" xmlns:v="urn:schemas-microsoft-com:vml" xmlns:wp14="http://schemas.microsoft.com/office/word/2010/wordprocessingDrawing" xmlns:wp="http://schemas.openxmlformats.org/drawingml/2006/wordprocessingDrawing" xmlns:w10="urn:schemas-microsoft-com:office:word" xmlns:w="http://schemas.openxmlformats.org/wordprocessingml/2006/main" xmlns:w14="http://schemas.microsoft.com/office/word/2010/wordml" xmlns:w15="http://schemas.microsoft.com/office/word/2012/wordml" xmlns:w16cex="http://schemas.microsoft.com/office/word/2018/wordml/cex" xmlns:w16cid="http://schemas.microsoft.com/office/word/2016/wordml/cid" xmlns:w16="http://schemas.microsoft.com/office/word/2018/wordml" xmlns:w16sdtdh="http://schemas.microsoft.com/office/word/2020/wordml/sdtdatahash" xmlns:w16se="http://schemas.microsoft.com/office/word/2015/wordml/symex" xmlns:wpg="http://schemas.microsoft.com/office/word/2010/wordprocessingGroup" xmlns:wpi="http://schemas.microsoft.com/office/word/2010/wordprocessingInk" xmlns:wne="http://schemas.microsoft.com/office/word/2006/wordml" xmlns:wps="http://schemas.microsoft.com/office/word/2010/wordprocessingShape" mc:Ignorable="w14 w15 w16se w16cid w16 w16cex w16sdtdh wp14">
   <w:abstractNum w:abstractNumId="0" w15:restartNumberingAfterBreak="0">
     <w:nsid w:val="49B73AAA"/>
     <w:multiLevelType w:val="hybridMultilevel"/>
@@ -1006,13 +1262,13 @@
       </w:rPr>
     </w:lvl>
   </w:abstractNum>
-  <w:num w:numId="1">
+  <w:num w:numId="1" w16cid:durableId="1020933934">
     <w:abstractNumId w:val="0"/>
   </w:num>
-  <w:num w:numId="2">
+  <w:num w:numId="2" w16cid:durableId="1588071273">
     <w:abstractNumId w:val="1"/>
   </w:num>
-  <w:num w:numId="3">
+  <w:num w:numId="3" w16cid:durableId="1483350757">
     <w:abstractNumId w:val="1"/>
     <w:lvlOverride w:ilvl="0">
       <w:startOverride w:val="1"/>
@@ -1042,7 +1298,7 @@
       <w:startOverride w:val="1"/>
     </w:lvlOverride>
   </w:num>
-  <w:num w:numId="4">
+  <w:num w:numId="4" w16cid:durableId="509487385">
     <w:abstractNumId w:val="1"/>
     <w:lvlOverride w:ilvl="0">
       <w:startOverride w:val="1"/>
@@ -1935,6 +2191,16 @@
       <w:szCs w:val="24"/>
     </w:rPr>
   </w:style>
+  <w:style w:type="character" w:customStyle="1" w:styleId="hwtze">
+    <w:name w:val="hwtze"/>
+    <w:basedOn w:val="Domylnaczcionkaakapitu"/>
+    <w:rsid w:val="00D21719"/>
+  </w:style>
+  <w:style w:type="character" w:customStyle="1" w:styleId="rynqvb">
+    <w:name w:val="rynqvb"/>
+    <w:basedOn w:val="Domylnaczcionkaakapitu"/>
+    <w:rsid w:val="00D21719"/>
+  </w:style>
 </w:styles>
 </file>
 

</xml_diff>